<commit_message>
Added all templates for leave print exports
</commit_message>
<xml_diff>
--- a/yii2/vendor/admapp/resources/KANONIKH_ADEIA_201606.docx
+++ b/yii2/vendor/admapp/resources/KANONIKH_ADEIA_201606.docx
@@ -8,7 +8,6 @@
         <w:rPr>
           <w:rFonts w:ascii="Calibri" w:hAnsi="Calibri" w:cs="Calibri"/>
           <w:szCs w:val="24"/>
-          <w:lang w:val="en-US"/>
         </w:rPr>
       </w:pPr>
       <w:r>
@@ -81,7 +80,7 @@
           <w:bCs/>
           <w:noProof/>
           <w:szCs w:val="24"/>
-          <w:lang w:val="en-US" w:eastAsia="el-GR"/>
+          <w:lang w:eastAsia="el-GR"/>
         </w:rPr>
         <w:t xml:space="preserve"> </w:t>
       </w:r>
@@ -102,7 +101,6 @@
           <w:b/>
           <w:bCs/>
           <w:szCs w:val="24"/>
-          <w:lang w:val="en-US"/>
         </w:rPr>
         <w:t xml:space="preserve"> </w:t>
       </w:r>
@@ -122,7 +120,16 @@
           <w:bCs/>
           <w:szCs w:val="24"/>
         </w:rPr>
-        <w:t xml:space="preserve">ΕΛΛΗΝΙΚΗ ΔΗΜΟΚΡΑΤΙΑ </w:t>
+        <w:t xml:space="preserve">ΕΛΛΗΝΙΚΗ ΔΗΜΟΚΡΑΤΙΑ                                                      </w:t>
+      </w:r>
+      <w:r>
+        <w:rPr>
+          <w:rFonts w:ascii="Calibri" w:hAnsi="Calibri" w:cs="Calibri"/>
+          <w:b/>
+          <w:bCs/>
+          <w:szCs w:val="24"/>
+        </w:rPr>
+        <w:tab/>
       </w:r>
     </w:p>
     <w:p>
@@ -205,7 +212,6 @@
         <w:rPr>
           <w:rFonts w:ascii="Calibri" w:hAnsi="Calibri" w:cs="Calibri"/>
           <w:szCs w:val="24"/>
-          <w:lang w:val="en-US"/>
         </w:rPr>
       </w:pPr>
       <w:r>
@@ -261,7 +267,52 @@
           <w:bCs/>
           <w:szCs w:val="24"/>
         </w:rPr>
-        <w:t xml:space="preserve">                                 </w:t>
+        <w:t xml:space="preserve">                                                   </w:t>
+      </w:r>
+      <w:r>
+        <w:rPr>
+          <w:rFonts w:ascii="Calibri" w:hAnsi="Calibri" w:cs="Calibri"/>
+          <w:b/>
+          <w:bCs/>
+          <w:szCs w:val="24"/>
+        </w:rPr>
+        <w:t xml:space="preserve">   </w:t>
+      </w:r>
+      <w:r>
+        <w:rPr>
+          <w:rFonts w:ascii="Calibri" w:hAnsi="Calibri" w:cs="Calibri"/>
+          <w:b/>
+          <w:bCs/>
+          <w:szCs w:val="24"/>
+        </w:rPr>
+        <w:t>Ηράκλειο</w:t>
+      </w:r>
+      <w:r>
+        <w:rPr>
+          <w:rFonts w:ascii="Calibri" w:hAnsi="Calibri" w:cs="Calibri"/>
+          <w:b/>
+          <w:bCs/>
+          <w:szCs w:val="24"/>
+        </w:rPr>
+        <w:t xml:space="preserve"> </w:t>
+      </w:r>
+      <w:r>
+        <w:rPr>
+          <w:rFonts w:ascii="Calibri" w:hAnsi="Calibri" w:cs="Calibri"/>
+          <w:b/>
+          <w:bCs/>
+          <w:szCs w:val="24"/>
+        </w:rPr>
+        <w:t xml:space="preserve">  </w:t>
+      </w:r>
+      <w:r>
+        <w:rPr>
+          <w:rFonts w:ascii="Calibri" w:hAnsi="Calibri" w:cs="Calibri"/>
+          <w:b/>
+          <w:bCs/>
+          <w:szCs w:val="24"/>
+        </w:rPr>
+        <w:t>${</w:t>
       </w:r>
       <w:r>
         <w:rPr>
@@ -271,6 +322,79 @@
           <w:szCs w:val="24"/>
           <w:lang w:val="en-US"/>
         </w:rPr>
+        <w:t>DECISION</w:t>
+      </w:r>
+      <w:r>
+        <w:rPr>
+          <w:rFonts w:ascii="Calibri" w:hAnsi="Calibri" w:cs="Calibri"/>
+          <w:b/>
+          <w:bCs/>
+          <w:szCs w:val="24"/>
+        </w:rPr>
+        <w:t>_</w:t>
+      </w:r>
+      <w:r>
+        <w:rPr>
+          <w:rFonts w:ascii="Calibri" w:hAnsi="Calibri" w:cs="Calibri"/>
+          <w:b/>
+          <w:bCs/>
+          <w:szCs w:val="24"/>
+          <w:lang w:val="en-US"/>
+        </w:rPr>
+        <w:t>DATE</w:t>
+      </w:r>
+      <w:r>
+        <w:rPr>
+          <w:rFonts w:ascii="Calibri" w:hAnsi="Calibri" w:cs="Calibri"/>
+          <w:b/>
+          <w:bCs/>
+          <w:szCs w:val="24"/>
+        </w:rPr>
+        <w:t>}</w:t>
+      </w:r>
+    </w:p>
+    <w:p>
+      <w:pPr>
+        <w:pStyle w:val="WW-"/>
+        <w:rPr>
+          <w:rFonts w:ascii="Calibri" w:hAnsi="Calibri" w:cs="Calibri"/>
+          <w:szCs w:val="24"/>
+        </w:rPr>
+      </w:pPr>
+      <w:r>
+        <w:rPr>
+          <w:rFonts w:ascii="Calibri" w:hAnsi="Calibri" w:cs="Calibri"/>
+          <w:b/>
+          <w:bCs/>
+          <w:szCs w:val="24"/>
+        </w:rPr>
+        <w:t xml:space="preserve">ΠΕΡΙΦΕΡΕΙΑΚΗ Δ/ΝΣΗ Π/ΘΜΙΑΣ                       </w:t>
+      </w:r>
+      <w:r>
+        <w:rPr>
+          <w:rFonts w:ascii="Calibri" w:hAnsi="Calibri" w:cs="Calibri"/>
+          <w:b/>
+          <w:bCs/>
+          <w:szCs w:val="24"/>
+        </w:rPr>
+        <w:t xml:space="preserve">                             </w:t>
+      </w:r>
+      <w:r>
+        <w:rPr>
+          <w:rFonts w:ascii="Calibri" w:hAnsi="Calibri" w:cs="Calibri"/>
+          <w:b/>
+          <w:bCs/>
+          <w:szCs w:val="24"/>
+        </w:rPr>
+        <w:t xml:space="preserve">                                                   </w:t>
+      </w:r>
+      <w:r>
+        <w:rPr>
+          <w:rFonts w:ascii="Calibri" w:hAnsi="Calibri" w:cs="Calibri"/>
+          <w:b/>
+          <w:bCs/>
+          <w:szCs w:val="24"/>
+        </w:rPr>
         <w:t xml:space="preserve"> </w:t>
       </w:r>
       <w:r>
@@ -280,25 +404,25 @@
           <w:bCs/>
           <w:szCs w:val="24"/>
         </w:rPr>
-        <w:t xml:space="preserve">                </w:t>
-      </w:r>
-      <w:r>
-        <w:rPr>
-          <w:rFonts w:ascii="Calibri" w:hAnsi="Calibri" w:cs="Calibri"/>
-          <w:b/>
-          <w:bCs/>
-          <w:szCs w:val="24"/>
-        </w:rPr>
-        <w:t xml:space="preserve">   </w:t>
-      </w:r>
-      <w:r>
-        <w:rPr>
-          <w:rFonts w:ascii="Calibri" w:hAnsi="Calibri" w:cs="Calibri"/>
-          <w:b/>
-          <w:bCs/>
-          <w:szCs w:val="24"/>
-        </w:rPr>
-        <w:t>Ηράκλειο</w:t>
+        <w:t xml:space="preserve">Αριθμ. Πρωτ.: </w:t>
+      </w:r>
+      <w:r>
+        <w:rPr>
+          <w:rFonts w:ascii="Calibri" w:hAnsi="Calibri" w:cs="Calibri"/>
+          <w:b/>
+          <w:bCs/>
+          <w:szCs w:val="24"/>
+        </w:rPr>
+        <w:t>Φ.12.1/</w:t>
+      </w:r>
+      <w:r>
+        <w:rPr>
+          <w:rFonts w:ascii="Calibri" w:hAnsi="Calibri" w:cs="Calibri"/>
+          <w:b/>
+          <w:bCs/>
+          <w:szCs w:val="24"/>
+        </w:rPr>
+        <w:t>${</w:t>
       </w:r>
       <w:r>
         <w:rPr>
@@ -308,45 +432,78 @@
           <w:szCs w:val="24"/>
           <w:lang w:val="en-US"/>
         </w:rPr>
-        <w:t xml:space="preserve"> ${DECISION_DATE } </w:t>
-      </w:r>
-    </w:p>
-    <w:p>
-      <w:pPr>
-        <w:pStyle w:val="WW-"/>
-        <w:rPr>
-          <w:rFonts w:ascii="Calibri" w:hAnsi="Calibri" w:cs="Calibri"/>
+        <w:t>DECISION</w:t>
+      </w:r>
+      <w:r>
+        <w:rPr>
+          <w:rFonts w:ascii="Calibri" w:hAnsi="Calibri" w:cs="Calibri"/>
+          <w:b/>
+          <w:bCs/>
+          <w:szCs w:val="24"/>
+        </w:rPr>
+        <w:t>_</w:t>
+      </w:r>
+      <w:r>
+        <w:rPr>
+          <w:rFonts w:ascii="Calibri" w:hAnsi="Calibri" w:cs="Calibri"/>
+          <w:b/>
+          <w:bCs/>
           <w:szCs w:val="24"/>
           <w:lang w:val="en-US"/>
         </w:rPr>
-      </w:pPr>
-      <w:r>
-        <w:rPr>
-          <w:rFonts w:ascii="Calibri" w:hAnsi="Calibri" w:cs="Calibri"/>
-          <w:b/>
-          <w:bCs/>
-          <w:szCs w:val="24"/>
-        </w:rPr>
-        <w:t xml:space="preserve">ΠΕΡΙΦΕΡΕΙΑΚΗ Δ/ΝΣΗ Π/ΘΜΙΑΣ                       </w:t>
-      </w:r>
-      <w:r>
-        <w:rPr>
-          <w:rFonts w:ascii="Calibri" w:hAnsi="Calibri" w:cs="Calibri"/>
-          <w:b/>
-          <w:bCs/>
-          <w:szCs w:val="24"/>
-        </w:rPr>
-        <w:t xml:space="preserve">                             </w:t>
-      </w:r>
-      <w:r>
-        <w:rPr>
-          <w:rFonts w:ascii="Calibri" w:hAnsi="Calibri" w:cs="Calibri"/>
-          <w:b/>
-          <w:bCs/>
-          <w:szCs w:val="24"/>
-        </w:rPr>
-        <w:t xml:space="preserve">                                                   </w:t>
-      </w:r>
+        <w:t>PROTOCOL</w:t>
+      </w:r>
+      <w:r>
+        <w:rPr>
+          <w:rFonts w:ascii="Calibri" w:hAnsi="Calibri" w:cs="Calibri"/>
+          <w:b/>
+          <w:bCs/>
+          <w:szCs w:val="24"/>
+        </w:rPr>
+        <w:t xml:space="preserve">} </w:t>
+      </w:r>
+    </w:p>
+    <w:p>
+      <w:pPr>
+        <w:pStyle w:val="WW-"/>
+        <w:rPr>
+          <w:rFonts w:ascii="Calibri" w:hAnsi="Calibri" w:cs="Calibri"/>
+          <w:b/>
+          <w:bCs/>
+          <w:szCs w:val="24"/>
+        </w:rPr>
+      </w:pPr>
+      <w:r>
+        <w:rPr>
+          <w:rFonts w:ascii="Calibri" w:hAnsi="Calibri" w:cs="Calibri"/>
+          <w:b/>
+          <w:bCs/>
+          <w:szCs w:val="24"/>
+        </w:rPr>
+        <w:t xml:space="preserve">ΚΑΙ Δ/ΘΜΙΑΣ ΕΚΠ/ΣΗΣ ΚΡΗΤΗΣ </w:t>
+      </w:r>
+    </w:p>
+    <w:p>
+      <w:pPr>
+        <w:pStyle w:val="WW-"/>
+        <w:rPr>
+          <w:rFonts w:ascii="Calibri" w:hAnsi="Calibri" w:cs="Calibri"/>
+          <w:b/>
+          <w:bCs/>
+          <w:szCs w:val="24"/>
+        </w:rPr>
+      </w:pPr>
+    </w:p>
+    <w:p>
+      <w:pPr>
+        <w:pStyle w:val="WW-"/>
+        <w:rPr>
+          <w:rFonts w:ascii="Calibri" w:hAnsi="Calibri" w:cs="Calibri"/>
+          <w:b/>
+          <w:bCs/>
+          <w:szCs w:val="24"/>
+        </w:rPr>
+      </w:pPr>
       <w:r>
         <w:rPr>
           <w:rFonts w:ascii="Calibri" w:hAnsi="Calibri" w:cs="Calibri"/>
@@ -363,69 +520,48 @@
           <w:bCs/>
           <w:szCs w:val="24"/>
         </w:rPr>
-        <w:t xml:space="preserve">Αριθμ. Πρωτ.: </w:t>
-      </w:r>
-      <w:r>
-        <w:rPr>
-          <w:rFonts w:ascii="Calibri" w:hAnsi="Calibri" w:cs="Calibri"/>
-          <w:b/>
-          <w:bCs/>
-          <w:szCs w:val="24"/>
-        </w:rPr>
-        <w:t>Φ.12.1/</w:t>
-      </w:r>
-      <w:r>
-        <w:rPr>
-          <w:rFonts w:ascii="Calibri" w:hAnsi="Calibri" w:cs="Calibri"/>
-          <w:b/>
-          <w:bCs/>
-          <w:szCs w:val="24"/>
-          <w:lang w:val="en-US"/>
-        </w:rPr>
-        <w:t>${DECISION_PROTOCOL}</w:t>
-      </w:r>
-    </w:p>
-    <w:p>
-      <w:pPr>
-        <w:pStyle w:val="WW-"/>
-        <w:rPr>
-          <w:rFonts w:ascii="Calibri" w:hAnsi="Calibri" w:cs="Calibri"/>
-          <w:b/>
-          <w:bCs/>
-          <w:szCs w:val="24"/>
-        </w:rPr>
-      </w:pPr>
-      <w:r>
-        <w:rPr>
-          <w:rFonts w:ascii="Calibri" w:hAnsi="Calibri" w:cs="Calibri"/>
-          <w:b/>
-          <w:bCs/>
-          <w:szCs w:val="24"/>
-        </w:rPr>
-        <w:t xml:space="preserve">ΚΑΙ Δ/ΘΜΙΑΣ ΕΚΠ/ΣΗΣ ΚΡΗΤΗΣ </w:t>
-      </w:r>
-    </w:p>
-    <w:p>
-      <w:pPr>
-        <w:pStyle w:val="WW-"/>
-        <w:rPr>
-          <w:rFonts w:ascii="Calibri" w:hAnsi="Calibri" w:cs="Calibri"/>
-          <w:b/>
-          <w:bCs/>
-          <w:szCs w:val="24"/>
-        </w:rPr>
-      </w:pPr>
-    </w:p>
-    <w:p>
-      <w:pPr>
-        <w:pStyle w:val="WW-"/>
-        <w:rPr>
-          <w:rFonts w:ascii="Calibri" w:hAnsi="Calibri" w:cs="Calibri"/>
-          <w:b/>
-          <w:bCs/>
-          <w:szCs w:val="24"/>
-        </w:rPr>
-      </w:pPr>
+        <w:t xml:space="preserve">ΥΠΗΡΕΣΙΑ ΔΙΟΙΚΗΤΙΚΗΣ ΚΑΙ  </w:t>
+      </w:r>
+    </w:p>
+    <w:p>
+      <w:pPr>
+        <w:pStyle w:val="WW-"/>
+        <w:rPr>
+          <w:rFonts w:ascii="Calibri" w:hAnsi="Calibri" w:cs="Calibri"/>
+          <w:b/>
+          <w:bCs/>
+          <w:szCs w:val="24"/>
+        </w:rPr>
+      </w:pPr>
+      <w:r>
+        <w:rPr>
+          <w:rFonts w:ascii="Calibri" w:hAnsi="Calibri" w:cs="Calibri"/>
+          <w:b/>
+          <w:bCs/>
+          <w:szCs w:val="24"/>
+        </w:rPr>
+        <w:t xml:space="preserve">  ΟΙΚΟΜΙΚΗΣ ΥΠΟΣΤΗΡΙΞΗΣ</w:t>
+      </w:r>
+    </w:p>
+    <w:p>
+      <w:pPr>
+        <w:pStyle w:val="WW-"/>
+        <w:rPr>
+          <w:rFonts w:ascii="Calibri" w:hAnsi="Calibri" w:cs="Calibri"/>
+          <w:b/>
+          <w:bCs/>
+          <w:szCs w:val="24"/>
+        </w:rPr>
+      </w:pPr>
+      <w:r>
+        <w:rPr>
+          <w:rFonts w:ascii="Calibri" w:hAnsi="Calibri" w:cs="Calibri"/>
+          <w:b/>
+          <w:bCs/>
+          <w:szCs w:val="24"/>
+        </w:rPr>
+        <w:t xml:space="preserve">             ΤΜΗΜΑ Α΄                                                                             </w:t>
+      </w:r>
       <w:r>
         <w:rPr>
           <w:rFonts w:ascii="Calibri" w:hAnsi="Calibri" w:cs="Calibri"/>
@@ -442,55 +578,6 @@
           <w:bCs/>
           <w:szCs w:val="24"/>
         </w:rPr>
-        <w:t xml:space="preserve">ΥΠΗΡΕΣΙΑ ΔΙΟΙΚΗΤΙΚΗΣ ΚΑΙ  </w:t>
-      </w:r>
-    </w:p>
-    <w:p>
-      <w:pPr>
-        <w:pStyle w:val="WW-"/>
-        <w:rPr>
-          <w:rFonts w:ascii="Calibri" w:hAnsi="Calibri" w:cs="Calibri"/>
-          <w:b/>
-          <w:bCs/>
-          <w:szCs w:val="24"/>
-        </w:rPr>
-      </w:pPr>
-      <w:r>
-        <w:rPr>
-          <w:rFonts w:ascii="Calibri" w:hAnsi="Calibri" w:cs="Calibri"/>
-          <w:b/>
-          <w:bCs/>
-          <w:szCs w:val="24"/>
-        </w:rPr>
-        <w:t xml:space="preserve">  ΟΙΚΟΜΙΚΗΣ ΥΠΟΣΤΗΡΙΞΗΣ</w:t>
-      </w:r>
-    </w:p>
-    <w:p>
-      <w:pPr>
-        <w:pStyle w:val="WW-"/>
-        <w:rPr>
-          <w:rFonts w:ascii="Calibri" w:hAnsi="Calibri" w:cs="Calibri"/>
-          <w:b/>
-          <w:bCs/>
-          <w:szCs w:val="24"/>
-        </w:rPr>
-      </w:pPr>
-      <w:r>
-        <w:rPr>
-          <w:rFonts w:ascii="Calibri" w:hAnsi="Calibri" w:cs="Calibri"/>
-          <w:b/>
-          <w:bCs/>
-          <w:szCs w:val="24"/>
-        </w:rPr>
-        <w:t xml:space="preserve">             ΤΜΗΜΑ Α΄                                                                             </w:t>
-      </w:r>
-      <w:r>
-        <w:rPr>
-          <w:rFonts w:ascii="Calibri" w:hAnsi="Calibri" w:cs="Calibri"/>
-          <w:b/>
-          <w:bCs/>
-          <w:szCs w:val="24"/>
-        </w:rPr>
         <w:t xml:space="preserve"> </w:t>
       </w:r>
       <w:r>
@@ -500,16 +587,7 @@
           <w:bCs/>
           <w:szCs w:val="24"/>
         </w:rPr>
-        <w:t xml:space="preserve"> </w:t>
-      </w:r>
-      <w:r>
-        <w:rPr>
-          <w:rFonts w:ascii="Calibri" w:hAnsi="Calibri" w:cs="Calibri"/>
-          <w:b/>
-          <w:bCs/>
-          <w:szCs w:val="24"/>
-        </w:rPr>
-        <w:t xml:space="preserve">                                                  </w:t>
+        <w:t xml:space="preserve">                                                    </w:t>
       </w:r>
       <w:r>
         <w:rPr>
@@ -524,12 +602,38 @@
     <w:p>
       <w:pPr>
         <w:pStyle w:val="WW-"/>
+        <w:ind w:left="2880"/>
         <w:jc w:val="both"/>
         <w:rPr>
           <w:rFonts w:ascii="Calibri" w:hAnsi="Calibri" w:cs="Calibri"/>
           <w:szCs w:val="24"/>
         </w:rPr>
       </w:pPr>
+      <w:r>
+        <w:rPr>
+          <w:rFonts w:ascii="Calibri" w:hAnsi="Calibri" w:cs="Calibri"/>
+          <w:szCs w:val="24"/>
+        </w:rPr>
+        <w:t xml:space="preserve">                                                                                                         </w:t>
+      </w:r>
+      <w:r>
+        <w:rPr>
+          <w:rFonts w:ascii="Calibri" w:hAnsi="Calibri" w:cs="Calibri"/>
+          <w:b/>
+          <w:bCs/>
+          <w:szCs w:val="24"/>
+        </w:rPr>
+        <w:t xml:space="preserve">            </w:t>
+      </w:r>
+      <w:r>
+        <w:rPr>
+          <w:rFonts w:ascii="Calibri" w:hAnsi="Calibri" w:cs="Calibri"/>
+          <w:b/>
+          <w:bCs/>
+          <w:szCs w:val="24"/>
+        </w:rPr>
+        <w:t xml:space="preserve">                                         </w:t>
+      </w:r>
     </w:p>
     <w:p>
       <w:pPr>
@@ -553,21 +657,7 @@
           <w:rFonts w:ascii="Calibri" w:hAnsi="Calibri" w:cs="Calibri"/>
           <w:szCs w:val="24"/>
         </w:rPr>
-        <w:t xml:space="preserve">   </w:t>
-      </w:r>
-      <w:r>
-        <w:rPr>
-          <w:rFonts w:ascii="Calibri" w:hAnsi="Calibri" w:cs="Calibri"/>
-          <w:szCs w:val="24"/>
-        </w:rPr>
-        <w:t xml:space="preserve">    </w:t>
-      </w:r>
-      <w:r>
-        <w:rPr>
-          <w:rFonts w:ascii="Calibri" w:hAnsi="Calibri" w:cs="Calibri"/>
-          <w:szCs w:val="24"/>
-        </w:rPr>
-        <w:t xml:space="preserve"> : Λ. Κνωσσού 6</w:t>
+        <w:t xml:space="preserve">     : Λ. Κνωσσού 6</w:t>
       </w:r>
     </w:p>
     <w:p>
@@ -627,21 +717,7 @@
           <w:rFonts w:ascii="Calibri" w:hAnsi="Calibri" w:cs="Calibri"/>
           <w:szCs w:val="24"/>
         </w:rPr>
-        <w:t xml:space="preserve"> </w:t>
-      </w:r>
-      <w:r>
-        <w:rPr>
-          <w:rFonts w:ascii="Calibri" w:hAnsi="Calibri" w:cs="Calibri"/>
-          <w:szCs w:val="24"/>
-        </w:rPr>
-        <w:t xml:space="preserve"> </w:t>
-      </w:r>
-      <w:r>
-        <w:rPr>
-          <w:rFonts w:ascii="Calibri" w:hAnsi="Calibri" w:cs="Calibri"/>
-          <w:szCs w:val="24"/>
-        </w:rPr>
-        <w:t>: Ματθαίου Θεονύμφη</w:t>
+        <w:t xml:space="preserve"> : Ματθαίου Θεονύμφη</w:t>
       </w:r>
     </w:p>
     <w:p>
@@ -670,21 +746,7 @@
           <w:rFonts w:ascii="Calibri" w:hAnsi="Calibri" w:cs="Calibri"/>
           <w:szCs w:val="24"/>
         </w:rPr>
-        <w:t xml:space="preserve">  </w:t>
-      </w:r>
-      <w:r>
-        <w:rPr>
-          <w:rFonts w:ascii="Calibri" w:hAnsi="Calibri" w:cs="Calibri"/>
-          <w:szCs w:val="24"/>
-        </w:rPr>
-        <w:t xml:space="preserve">  </w:t>
-      </w:r>
-      <w:r>
-        <w:rPr>
-          <w:rFonts w:ascii="Calibri" w:hAnsi="Calibri" w:cs="Calibri"/>
-          <w:szCs w:val="24"/>
-        </w:rPr>
-        <w:t xml:space="preserve">    : 2810-302449</w:t>
+        <w:t xml:space="preserve">      : 2810-302449</w:t>
       </w:r>
     </w:p>
     <w:p>
@@ -723,21 +785,7 @@
           <w:rFonts w:ascii="Calibri" w:hAnsi="Calibri" w:cs="Calibri"/>
           <w:szCs w:val="24"/>
         </w:rPr>
-        <w:t xml:space="preserve">             </w:t>
-      </w:r>
-      <w:r>
-        <w:rPr>
-          <w:rFonts w:ascii="Calibri" w:hAnsi="Calibri" w:cs="Calibri"/>
-          <w:szCs w:val="24"/>
-        </w:rPr>
-        <w:t xml:space="preserve">  </w:t>
-      </w:r>
-      <w:r>
-        <w:rPr>
-          <w:rFonts w:ascii="Calibri" w:hAnsi="Calibri" w:cs="Calibri"/>
-          <w:szCs w:val="24"/>
-        </w:rPr>
-        <w:t xml:space="preserve">     : </w:t>
+        <w:t xml:space="preserve">                  : </w:t>
       </w:r>
       <w:r>
         <w:rPr>
@@ -807,7 +855,15 @@
           <w:szCs w:val="24"/>
           <w:lang w:val="en-US"/>
         </w:rPr>
-        <w:t xml:space="preserve">      </w:t>
+        <w:t xml:space="preserve">            : </w:t>
+      </w:r>
+      <w:r>
+        <w:rPr>
+          <w:rFonts w:ascii="Calibri" w:hAnsi="Calibri" w:cs="Calibri"/>
+          <w:szCs w:val="24"/>
+          <w:lang w:val="de-DE"/>
+        </w:rPr>
+        <w:t>mail</w:t>
       </w:r>
       <w:r>
         <w:rPr>
@@ -815,7 +871,7 @@
           <w:szCs w:val="24"/>
           <w:lang w:val="en-US"/>
         </w:rPr>
-        <w:t xml:space="preserve">   </w:t>
+        <w:t>@</w:t>
       </w:r>
       <w:r>
         <w:rPr>
@@ -823,15 +879,7 @@
           <w:szCs w:val="24"/>
           <w:lang w:val="en-US"/>
         </w:rPr>
-        <w:t xml:space="preserve">      : </w:t>
-      </w:r>
-      <w:r>
-        <w:rPr>
-          <w:rFonts w:ascii="Calibri" w:hAnsi="Calibri" w:cs="Calibri"/>
-          <w:szCs w:val="24"/>
-          <w:lang w:val="de-DE"/>
-        </w:rPr>
-        <w:t>mail</w:t>
+        <w:t>kritis</w:t>
       </w:r>
       <w:r>
         <w:rPr>
@@ -839,7 +887,7 @@
           <w:szCs w:val="24"/>
           <w:lang w:val="en-US"/>
         </w:rPr>
-        <w:t>@</w:t>
+        <w:t>.</w:t>
       </w:r>
       <w:r>
         <w:rPr>
@@ -847,7 +895,7 @@
           <w:szCs w:val="24"/>
           <w:lang w:val="en-US"/>
         </w:rPr>
-        <w:t>kritis</w:t>
+        <w:t>pde</w:t>
       </w:r>
       <w:r>
         <w:rPr>
@@ -863,7 +911,7 @@
           <w:szCs w:val="24"/>
           <w:lang w:val="en-US"/>
         </w:rPr>
-        <w:t>pde</w:t>
+        <w:t>sch</w:t>
       </w:r>
       <w:r>
         <w:rPr>
@@ -879,34 +927,28 @@
           <w:szCs w:val="24"/>
           <w:lang w:val="en-US"/>
         </w:rPr>
-        <w:t>sch</w:t>
-      </w:r>
-      <w:r>
+        <w:t>gr</w:t>
+      </w:r>
+    </w:p>
+    <w:p>
+      <w:pPr>
+        <w:pStyle w:val="WW-"/>
         <w:rPr>
           <w:rFonts w:ascii="Calibri" w:hAnsi="Calibri" w:cs="Calibri"/>
           <w:szCs w:val="24"/>
           <w:lang w:val="en-US"/>
         </w:rPr>
-        <w:t>.</w:t>
-      </w:r>
-      <w:r>
-        <w:rPr>
-          <w:rFonts w:ascii="Calibri" w:hAnsi="Calibri" w:cs="Calibri"/>
+      </w:pPr>
+      <w:r>
+        <w:rPr>
+          <w:rFonts w:ascii="Calibri" w:hAnsi="Calibri" w:cs="Calibri"/>
+          <w:b/>
+          <w:bCs/>
           <w:szCs w:val="24"/>
           <w:lang w:val="en-US"/>
         </w:rPr>
-        <w:t>gr</w:t>
-      </w:r>
-    </w:p>
-    <w:p>
-      <w:pPr>
-        <w:pStyle w:val="WW-"/>
-        <w:rPr>
-          <w:rFonts w:ascii="Calibri" w:hAnsi="Calibri" w:cs="Calibri"/>
-          <w:szCs w:val="24"/>
-          <w:lang w:val="en-US"/>
-        </w:rPr>
-      </w:pPr>
+        <w:t xml:space="preserve">                     </w:t>
+      </w:r>
     </w:p>
     <w:p>
       <w:pPr>
@@ -961,13 +1003,22 @@
     <w:p>
       <w:pPr>
         <w:pStyle w:val="WW-"/>
+        <w:ind w:left="2880"/>
         <w:jc w:val="both"/>
         <w:rPr>
           <w:rFonts w:ascii="Calibri" w:hAnsi="Calibri" w:cs="Calibri"/>
           <w:szCs w:val="24"/>
-          <w:lang w:val="en-US"/>
-        </w:rPr>
-      </w:pPr>
+        </w:rPr>
+      </w:pPr>
+      <w:r>
+        <w:rPr>
+          <w:rFonts w:ascii="Calibri" w:hAnsi="Calibri" w:cs="Calibri"/>
+          <w:b/>
+          <w:bCs/>
+          <w:szCs w:val="24"/>
+        </w:rPr>
+        <w:t xml:space="preserve">           </w:t>
+      </w:r>
     </w:p>
     <w:p>
       <w:pPr>
@@ -1034,127 +1085,12 @@
         </w:rPr>
         <w:t xml:space="preserve"> «Κύρωση του Κώδικα Κατάστασης Δημοσίων Πολιτικών Διοικητικών Υπαλλήλων και Υπαλλήλων Ν.Π.Δ.Δ.»</w:t>
       </w:r>
-    </w:p>
-    <w:p>
-      <w:pPr>
-        <w:pStyle w:val="2"/>
-        <w:numPr>
-          <w:ilvl w:val="0"/>
-          <w:numId w:val="1"/>
-        </w:numPr>
-        <w:ind w:left="714" w:hanging="357"/>
-        <w:jc w:val="both"/>
+      <w:r>
         <w:rPr>
           <w:rFonts w:ascii="Calibri" w:hAnsi="Calibri" w:cs="Arial"/>
           <w:sz w:val="24"/>
         </w:rPr>
-      </w:pPr>
-      <w:r>
-        <w:rPr>
-          <w:rFonts w:ascii="Calibri" w:hAnsi="Calibri" w:cs="Arial"/>
-          <w:sz w:val="24"/>
-        </w:rPr>
-        <w:t>Τη αριθμ.π</w:t>
-      </w:r>
-      <w:r>
-        <w:rPr>
-          <w:rFonts w:ascii="Calibri" w:hAnsi="Calibri" w:cs="Arial"/>
-          <w:sz w:val="24"/>
-        </w:rPr>
-        <w:t>ρωτ.ΔΙΔΑΔ/Φ.35.14/916/οικ4084/15-2-2007 εγκύκλιο με Θέμα: «Νέος Δημοσιοϋπαλληλικός Κώδικας» του Υπουργείου Εσωτερικών Δημόσιας Διοίκησης και Αποκέντρωσης.</w:t>
-      </w:r>
-    </w:p>
-    <w:p>
-      <w:pPr>
-        <w:pStyle w:val="2"/>
-        <w:numPr>
-          <w:ilvl w:val="0"/>
-          <w:numId w:val="1"/>
-        </w:numPr>
-        <w:ind w:left="714" w:hanging="357"/>
-        <w:jc w:val="both"/>
-        <w:rPr>
-          <w:rFonts w:ascii="Calibri" w:hAnsi="Calibri" w:cs="Arial"/>
-          <w:sz w:val="24"/>
-        </w:rPr>
-      </w:pPr>
-      <w:r>
-        <w:rPr>
-          <w:rFonts w:ascii="Calibri" w:hAnsi="Calibri" w:cs="Arial"/>
-          <w:sz w:val="24"/>
-        </w:rPr>
-        <w:t>Τη με αριθμ.π</w:t>
-      </w:r>
-      <w:r>
-        <w:rPr>
-          <w:rFonts w:ascii="Calibri" w:hAnsi="Calibri" w:cs="Arial"/>
-          <w:sz w:val="24"/>
-        </w:rPr>
-        <w:t>ρωτ.ΔΙΔ</w:t>
-      </w:r>
-      <w:r>
-        <w:rPr>
-          <w:rFonts w:ascii="Calibri" w:hAnsi="Calibri" w:cs="Arial"/>
-          <w:sz w:val="24"/>
-        </w:rPr>
-        <w:t xml:space="preserve">ΑΔ/Φ.51/538/οικ.12254/14-5-2007 </w:t>
-      </w:r>
-      <w:r>
-        <w:rPr>
-          <w:rFonts w:ascii="Calibri" w:hAnsi="Calibri" w:cs="Arial"/>
-          <w:sz w:val="24"/>
-        </w:rPr>
-        <w:t xml:space="preserve">εγκύκλιο του Υπουργείου Εσωτερικών Δημόσιας Διοίκησης και Αποκέντρωσης με θέμα «Διευκρινήσεις για τη χορήγηση αδειών στους δημοσίους υπαλλήλους βάσει του νέου Υπαλληλικού Κώδικα» </w:t>
-      </w:r>
-    </w:p>
-    <w:p>
-      <w:pPr>
-        <w:pStyle w:val="2"/>
-        <w:numPr>
-          <w:ilvl w:val="0"/>
-          <w:numId w:val="1"/>
-        </w:numPr>
-        <w:ind w:left="714" w:hanging="357"/>
-        <w:jc w:val="both"/>
-        <w:rPr>
-          <w:rFonts w:ascii="Calibri" w:hAnsi="Calibri" w:cs="Arial"/>
-          <w:sz w:val="24"/>
-        </w:rPr>
-      </w:pPr>
-      <w:r>
-        <w:rPr>
-          <w:rFonts w:ascii="Calibri" w:hAnsi="Calibri" w:cs="Arial"/>
-          <w:sz w:val="24"/>
-        </w:rPr>
-        <w:t>Τη</w:t>
-      </w:r>
-      <w:r>
-        <w:rPr>
-          <w:rFonts w:ascii="Calibri" w:hAnsi="Calibri" w:cs="Arial"/>
-          <w:sz w:val="24"/>
-        </w:rPr>
-        <w:t xml:space="preserve"> με</w:t>
-      </w:r>
-      <w:r>
-        <w:rPr>
-          <w:rFonts w:ascii="Calibri" w:hAnsi="Calibri" w:cs="Arial"/>
-          <w:sz w:val="24"/>
-        </w:rPr>
-        <w:t xml:space="preserve"> αρι</w:t>
-      </w:r>
-      <w:r>
-        <w:rPr>
-          <w:rFonts w:ascii="Calibri" w:hAnsi="Calibri" w:cs="Arial"/>
-          <w:sz w:val="24"/>
-        </w:rPr>
-        <w:t>θμ.π</w:t>
-      </w:r>
-      <w:r>
-        <w:rPr>
-          <w:rFonts w:ascii="Calibri" w:hAnsi="Calibri" w:cs="Arial"/>
-          <w:sz w:val="24"/>
-        </w:rPr>
-        <w:t>ρωτ.74275/Δ2/10-7-2007 διευκρινιστική εγκύκλιο του ΥΠΕΠΘ με θέμα: «Άδειες μονίμων εκπαιδευτικών Πρωτοβάθμιας και Δευτεροβάθμιας εκπαίδευσης»</w:t>
+        <w:t xml:space="preserve"> </w:t>
       </w:r>
     </w:p>
     <w:p>
@@ -1176,111 +1112,207 @@
       </w:pPr>
       <w:r>
         <w:rPr>
-          <w:rFonts w:ascii="Calibri" w:hAnsi="Calibri" w:cs="Calibri"/>
-          <w:szCs w:val="24"/>
-        </w:rPr>
-        <w:t>Τη με αριθμ. π</w:t>
-      </w:r>
-      <w:r>
-        <w:rPr>
-          <w:rFonts w:ascii="Calibri" w:hAnsi="Calibri" w:cs="Calibri"/>
-          <w:szCs w:val="24"/>
-        </w:rPr>
-        <w:t>ρωτ. Φ.351.5/43/67822/Δ1/05-05-2014 (ΑΔΑ: ΒΙΦΓ9-4ΘΑ)</w:t>
-      </w:r>
-      <w:r>
-        <w:rPr>
-          <w:rFonts w:ascii="Calibri" w:hAnsi="Calibri" w:cs="Calibri"/>
-          <w:szCs w:val="24"/>
-        </w:rPr>
-        <w:t xml:space="preserve"> εγκύκλιο του</w:t>
-      </w:r>
-      <w:r>
-        <w:rPr>
-          <w:rFonts w:ascii="Calibri" w:hAnsi="Calibri" w:cs="Calibri"/>
-          <w:szCs w:val="24"/>
+          <w:rFonts w:ascii="Calibri" w:hAnsi="Calibri" w:cs="Arial"/>
+        </w:rPr>
+        <w:t>Τη με αριθμ. Φ. 353.1/324/</w:t>
+      </w:r>
+      <w:r>
+        <w:rPr>
+          <w:rFonts w:ascii="Calibri" w:hAnsi="Calibri" w:cs="Arial"/>
+        </w:rPr>
+        <w:t>105657/ Δ1/ 08-10-2002 (ΦΕΚ τ.Β΄1340/16-10-02) απόφαση</w:t>
+      </w:r>
+      <w:r>
+        <w:rPr>
+          <w:rFonts w:ascii="Calibri" w:hAnsi="Calibri" w:cs="Arial"/>
+        </w:rPr>
+        <w:t xml:space="preserve"> του</w:t>
+      </w:r>
+      <w:r>
+        <w:rPr>
+          <w:rFonts w:ascii="Calibri" w:hAnsi="Calibri" w:cs="Arial"/>
+        </w:rPr>
+        <w:t xml:space="preserve"> Υπουργού Εθνικής Παιδείας και</w:t>
+      </w:r>
+      <w:r>
+        <w:rPr>
+          <w:rFonts w:ascii="Calibri" w:hAnsi="Calibri" w:cs="Arial"/>
         </w:rPr>
         <w:t xml:space="preserve"> </w:t>
       </w:r>
       <w:r>
         <w:rPr>
-          <w:rFonts w:ascii="Calibri" w:hAnsi="Calibri" w:cs="Calibri"/>
-          <w:szCs w:val="24"/>
-        </w:rPr>
-        <w:t xml:space="preserve">Υπουργείου Παιδείας και θρησκευμάτων με θέμα </w:t>
-      </w:r>
-    </w:p>
-    <w:p>
-      <w:pPr>
-        <w:pStyle w:val="WW-"/>
-        <w:tabs>
-          <w:tab w:val="left" w:pos="7416"/>
-          <w:tab w:val="left" w:pos="12585"/>
-        </w:tabs>
-        <w:ind w:left="360"/>
+          <w:rFonts w:ascii="Calibri" w:hAnsi="Calibri" w:cs="Arial"/>
+        </w:rPr>
+        <w:t>Θρησκευμάτων</w:t>
+      </w:r>
+      <w:r>
+        <w:rPr>
+          <w:rFonts w:ascii="Calibri" w:hAnsi="Calibri" w:cs="Arial"/>
+        </w:rPr>
+        <w:t xml:space="preserve"> με θέμα</w:t>
+      </w:r>
+      <w:r>
+        <w:rPr>
+          <w:rFonts w:ascii="Calibri" w:hAnsi="Calibri" w:cs="Calibri"/>
+        </w:rPr>
+        <w:t xml:space="preserve"> </w:t>
+      </w:r>
+      <w:r>
+        <w:rPr>
+          <w:rFonts w:ascii="Calibri" w:hAnsi="Calibri" w:cs="Arial"/>
+        </w:rPr>
+        <w:t>«</w:t>
+      </w:r>
+      <w:r>
+        <w:rPr>
+          <w:rFonts w:ascii="Calibri" w:hAnsi="Calibri" w:cs="Arial"/>
+        </w:rPr>
+        <w:t xml:space="preserve"> Καθορισμός των ειδικότερων καθηκόντων και αρμοδιοτήτων των προΐσταμένων των περιφερειακών υπηρεσιών Α/θμιας και Δ/θμιας εκπαίδευσης </w:t>
+      </w:r>
+      <w:r>
+        <w:rPr>
+          <w:rFonts w:ascii="Calibri" w:hAnsi="Calibri" w:cs="Arial"/>
+          <w:szCs w:val="24"/>
+        </w:rPr>
+        <w:t>,</w:t>
+      </w:r>
+      <w:r>
+        <w:rPr>
+          <w:rFonts w:ascii="Calibri" w:hAnsi="Calibri" w:cs="Arial"/>
+        </w:rPr>
+        <w:t xml:space="preserve"> των διευθυντών των σχολικών μονάδων και ΣΕΚ και των συλλόγων των διδασκόντων </w:t>
+      </w:r>
+      <w:r>
+        <w:rPr>
+          <w:rFonts w:ascii="Calibri" w:hAnsi="Calibri" w:cs="Calibri"/>
+          <w:szCs w:val="24"/>
+        </w:rPr>
+        <w:t>» όπως τροποποιήθηκε και ισχύει.</w:t>
+      </w:r>
+    </w:p>
+    <w:p>
+      <w:pPr>
+        <w:pStyle w:val="2"/>
+        <w:numPr>
+          <w:ilvl w:val="0"/>
+          <w:numId w:val="1"/>
+        </w:numPr>
+        <w:ind w:left="714" w:hanging="357"/>
         <w:jc w:val="both"/>
         <w:rPr>
-          <w:rFonts w:ascii="Calibri" w:hAnsi="Calibri" w:cs="Calibri"/>
-          <w:szCs w:val="24"/>
-        </w:rPr>
-      </w:pPr>
-      <w:r>
-        <w:rPr>
-          <w:rFonts w:ascii="Calibri" w:hAnsi="Calibri" w:cs="Calibri"/>
-          <w:szCs w:val="24"/>
+          <w:rFonts w:ascii="Calibri" w:hAnsi="Calibri" w:cs="Arial"/>
+          <w:sz w:val="24"/>
+        </w:rPr>
+      </w:pPr>
+      <w:r>
+        <w:rPr>
+          <w:rFonts w:ascii="Calibri" w:hAnsi="Calibri" w:cs="Arial"/>
+          <w:sz w:val="24"/>
+        </w:rPr>
+        <w:t>Τη αριθμ.π</w:t>
+      </w:r>
+      <w:r>
+        <w:rPr>
+          <w:rFonts w:ascii="Calibri" w:hAnsi="Calibri" w:cs="Arial"/>
+          <w:sz w:val="24"/>
+        </w:rPr>
+        <w:t>ρωτ.ΔΙΔΑΔ/Φ.35.14/916/οικ4084/15-2-2007 εγκύκλιο με Θέμα: «Νέος Δημοσιοϋπαλληλικός Κώδικας» του Υπουργείου Εσωτερικών Δημόσιας Διοίκησης και Αποκέντρωσης.</w:t>
+      </w:r>
+    </w:p>
+    <w:p>
+      <w:pPr>
+        <w:pStyle w:val="2"/>
+        <w:numPr>
+          <w:ilvl w:val="0"/>
+          <w:numId w:val="1"/>
+        </w:numPr>
+        <w:ind w:left="714" w:hanging="357"/>
+        <w:jc w:val="both"/>
+        <w:rPr>
+          <w:rFonts w:ascii="Calibri" w:hAnsi="Calibri" w:cs="Arial"/>
+          <w:sz w:val="24"/>
+        </w:rPr>
+      </w:pPr>
+      <w:r>
+        <w:rPr>
+          <w:rFonts w:ascii="Calibri" w:hAnsi="Calibri" w:cs="Arial"/>
+          <w:sz w:val="24"/>
+        </w:rPr>
+        <w:t>Τη με αριθμ.π</w:t>
+      </w:r>
+      <w:r>
+        <w:rPr>
+          <w:rFonts w:ascii="Calibri" w:hAnsi="Calibri" w:cs="Arial"/>
+          <w:sz w:val="24"/>
+        </w:rPr>
+        <w:t>ρωτ.ΔΙΔ</w:t>
+      </w:r>
+      <w:r>
+        <w:rPr>
+          <w:rFonts w:ascii="Calibri" w:hAnsi="Calibri" w:cs="Arial"/>
+          <w:sz w:val="24"/>
+        </w:rPr>
+        <w:t xml:space="preserve">ΑΔ/Φ.51/538/οικ.12254/14-5-2007 </w:t>
+      </w:r>
+      <w:r>
+        <w:rPr>
+          <w:rFonts w:ascii="Calibri" w:hAnsi="Calibri" w:cs="Arial"/>
+          <w:sz w:val="24"/>
+        </w:rPr>
+        <w:t xml:space="preserve">εγκύκλιο του Υπουργείου Εσωτερικών Δημόσιας Διοίκησης και Αποκέντρωσης με θέμα «Διευκρινήσεις για τη χορήγηση αδειών στους δημοσίους υπαλλήλους βάσει του νέου Υπαλληλικού Κώδικα» </w:t>
+      </w:r>
+    </w:p>
+    <w:p>
+      <w:pPr>
+        <w:pStyle w:val="2"/>
+        <w:numPr>
+          <w:ilvl w:val="0"/>
+          <w:numId w:val="1"/>
+        </w:numPr>
+        <w:ind w:left="714" w:hanging="357"/>
+        <w:jc w:val="both"/>
+        <w:rPr>
+          <w:rFonts w:ascii="Calibri" w:hAnsi="Calibri" w:cs="Arial"/>
+          <w:sz w:val="24"/>
+        </w:rPr>
+      </w:pPr>
+      <w:r>
+        <w:rPr>
+          <w:rFonts w:ascii="Calibri" w:hAnsi="Calibri" w:cs="Arial"/>
+          <w:sz w:val="24"/>
         </w:rPr>
         <w:lastRenderedPageBreak/>
-        <w:t xml:space="preserve">     </w:t>
+        <w:t>Τη</w:t>
       </w:r>
       <w:r>
         <w:rPr>
           <w:rFonts w:ascii="Calibri" w:hAnsi="Calibri" w:cs="Arial"/>
-        </w:rPr>
-        <w:t>«</w:t>
-      </w:r>
-      <w:r>
-        <w:rPr>
-          <w:rFonts w:ascii="Calibri" w:hAnsi="Calibri" w:cs="Calibri"/>
-          <w:szCs w:val="24"/>
-        </w:rPr>
-        <w:t xml:space="preserve"> Άδειες </w:t>
-      </w:r>
-      <w:r>
-        <w:rPr>
-          <w:rFonts w:ascii="Calibri" w:hAnsi="Calibri" w:cs="Calibri"/>
-          <w:szCs w:val="24"/>
-        </w:rPr>
-        <w:t xml:space="preserve">εκπαιδευτικών Πρωτοβάθμιας και </w:t>
-      </w:r>
-      <w:r>
-        <w:rPr>
-          <w:rFonts w:ascii="Calibri" w:hAnsi="Calibri" w:cs="Calibri"/>
-          <w:szCs w:val="24"/>
-        </w:rPr>
-        <w:t xml:space="preserve"> </w:t>
-      </w:r>
-      <w:r>
-        <w:rPr>
-          <w:rFonts w:ascii="Calibri" w:hAnsi="Calibri" w:cs="Calibri"/>
-          <w:szCs w:val="24"/>
-        </w:rPr>
-        <w:t>Δευτεροβάθμιας Εκπαίδευσης».</w:t>
-      </w:r>
-    </w:p>
-    <w:p>
-      <w:pPr>
-        <w:pStyle w:val="WW-"/>
-        <w:tabs>
-          <w:tab w:val="left" w:pos="7416"/>
-          <w:tab w:val="left" w:pos="12585"/>
-        </w:tabs>
-        <w:ind w:left="360"/>
-        <w:jc w:val="both"/>
-        <w:rPr>
-          <w:rFonts w:ascii="Calibri" w:hAnsi="Calibri" w:cs="Calibri"/>
-          <w:szCs w:val="24"/>
-        </w:rPr>
-      </w:pPr>
+          <w:sz w:val="24"/>
+        </w:rPr>
+        <w:t xml:space="preserve"> με</w:t>
+      </w:r>
+      <w:r>
+        <w:rPr>
+          <w:rFonts w:ascii="Calibri" w:hAnsi="Calibri" w:cs="Arial"/>
+          <w:sz w:val="24"/>
+        </w:rPr>
+        <w:t xml:space="preserve"> αρι</w:t>
+      </w:r>
+      <w:r>
+        <w:rPr>
+          <w:rFonts w:ascii="Calibri" w:hAnsi="Calibri" w:cs="Arial"/>
+          <w:sz w:val="24"/>
+        </w:rPr>
+        <w:t>θμ.π</w:t>
+      </w:r>
+      <w:r>
+        <w:rPr>
+          <w:rFonts w:ascii="Calibri" w:hAnsi="Calibri" w:cs="Arial"/>
+          <w:sz w:val="24"/>
+        </w:rPr>
+        <w:t>ρωτ.74275/Δ2/10-7-2007 διευκρινιστική εγκύκλιο του ΥΠΕΠΘ με θέμα: «Άδειες μονίμων εκπαιδευτικών Πρωτοβάθμιας και Δευτεροβάθμιας εκπαίδευσης»</w:t>
+      </w:r>
     </w:p>
     <w:p>
       <w:pPr>
@@ -1301,83 +1333,38 @@
       </w:pPr>
       <w:r>
         <w:rPr>
-          <w:rFonts w:ascii="Calibri" w:hAnsi="Calibri" w:cs="Arial"/>
-        </w:rPr>
-        <w:t>Τη με αριθμ. Φ. 353.1/324/</w:t>
-      </w:r>
-      <w:r>
-        <w:rPr>
-          <w:rFonts w:ascii="Calibri" w:hAnsi="Calibri" w:cs="Arial"/>
-        </w:rPr>
-        <w:t>105657/ Δ1/ 08-10-2002 (ΦΕΚ τ.Β΄1340/16-10-02) απόφαση</w:t>
-      </w:r>
-      <w:r>
-        <w:rPr>
-          <w:rFonts w:ascii="Calibri" w:hAnsi="Calibri" w:cs="Arial"/>
-        </w:rPr>
-        <w:t xml:space="preserve"> του</w:t>
-      </w:r>
-      <w:r>
-        <w:rPr>
-          <w:rFonts w:ascii="Calibri" w:hAnsi="Calibri" w:cs="Arial"/>
-        </w:rPr>
-        <w:t xml:space="preserve"> Υπουργού Εθνικής Παιδείας και</w:t>
-      </w:r>
-      <w:r>
-        <w:rPr>
-          <w:rFonts w:ascii="Calibri" w:hAnsi="Calibri" w:cs="Arial"/>
+          <w:rFonts w:ascii="Calibri" w:hAnsi="Calibri" w:cs="Calibri"/>
+          <w:szCs w:val="24"/>
+        </w:rPr>
+        <w:t>Τη με αριθμ. π</w:t>
+      </w:r>
+      <w:r>
+        <w:rPr>
+          <w:rFonts w:ascii="Calibri" w:hAnsi="Calibri" w:cs="Calibri"/>
+          <w:szCs w:val="24"/>
+        </w:rPr>
+        <w:t>ρωτ. Φ.351.5/43/67822/Δ1/05-05-2014 (ΑΔΑ: ΒΙΦΓ9-4ΘΑ)</w:t>
+      </w:r>
+      <w:r>
+        <w:rPr>
+          <w:rFonts w:ascii="Calibri" w:hAnsi="Calibri" w:cs="Calibri"/>
+          <w:szCs w:val="24"/>
+        </w:rPr>
+        <w:t xml:space="preserve"> εγκύκλιο του</w:t>
+      </w:r>
+      <w:r>
+        <w:rPr>
+          <w:rFonts w:ascii="Calibri" w:hAnsi="Calibri" w:cs="Calibri"/>
+          <w:szCs w:val="24"/>
         </w:rPr>
         <w:t xml:space="preserve"> </w:t>
       </w:r>
       <w:r>
         <w:rPr>
-          <w:rFonts w:ascii="Calibri" w:hAnsi="Calibri" w:cs="Arial"/>
-        </w:rPr>
-        <w:t>Θρησκευμάτων</w:t>
-      </w:r>
-      <w:r>
-        <w:rPr>
-          <w:rFonts w:ascii="Calibri" w:hAnsi="Calibri" w:cs="Arial"/>
-        </w:rPr>
-        <w:t xml:space="preserve"> με θέμα</w:t>
-      </w:r>
-      <w:r>
-        <w:rPr>
-          <w:rFonts w:ascii="Calibri" w:hAnsi="Calibri" w:cs="Calibri"/>
-        </w:rPr>
-        <w:t xml:space="preserve"> </w:t>
-      </w:r>
-      <w:r>
-        <w:rPr>
-          <w:rFonts w:ascii="Calibri" w:hAnsi="Calibri" w:cs="Arial"/>
-        </w:rPr>
-        <w:t>«</w:t>
-      </w:r>
-      <w:r>
-        <w:rPr>
-          <w:rFonts w:ascii="Calibri" w:hAnsi="Calibri" w:cs="Arial"/>
-        </w:rPr>
-        <w:t xml:space="preserve"> Καθορισμός των ειδικότερων καθηκόντων και αρμοδιοτήτων των προΐσταμένων των περιφερειακών υπηρεσιών Α/θμιας και Δ/θμιας εκπαίδευσης </w:t>
-      </w:r>
-      <w:r>
-        <w:rPr>
-          <w:rFonts w:ascii="Calibri" w:hAnsi="Calibri" w:cs="Arial"/>
-          <w:szCs w:val="24"/>
-        </w:rPr>
-        <w:t>,</w:t>
-      </w:r>
-      <w:r>
-        <w:rPr>
-          <w:rFonts w:ascii="Calibri" w:hAnsi="Calibri" w:cs="Arial"/>
-        </w:rPr>
-        <w:t xml:space="preserve"> των διευθυντών των σχολικών μονάδων και ΣΕΚ και των συλλόγων των διδασκόντων </w:t>
-      </w:r>
-      <w:r>
-        <w:rPr>
-          <w:rFonts w:ascii="Calibri" w:hAnsi="Calibri" w:cs="Calibri"/>
-          <w:szCs w:val="24"/>
-        </w:rPr>
-        <w:t>» όπως τροποποιήθηκε και ισχύει.</w:t>
+          <w:rFonts w:ascii="Calibri" w:hAnsi="Calibri" w:cs="Calibri"/>
+          <w:szCs w:val="24"/>
+        </w:rPr>
+        <w:t xml:space="preserve">Υπουργείου Παιδείας και θρησκευμάτων με θέμα </w:t>
       </w:r>
     </w:p>
     <w:p>
@@ -1387,7 +1374,7 @@
           <w:tab w:val="left" w:pos="7416"/>
           <w:tab w:val="left" w:pos="12585"/>
         </w:tabs>
-        <w:ind w:left="540" w:hanging="360"/>
+        <w:ind w:left="360"/>
         <w:jc w:val="both"/>
         <w:rPr>
           <w:rFonts w:ascii="Calibri" w:hAnsi="Calibri" w:cs="Calibri"/>
@@ -1397,19 +1384,59 @@
       <w:r>
         <w:rPr>
           <w:rFonts w:ascii="Calibri" w:hAnsi="Calibri" w:cs="Calibri"/>
-          <w:color w:val="000000"/>
-          <w:szCs w:val="24"/>
-        </w:rPr>
-        <w:t xml:space="preserve">   </w:t>
-      </w:r>
-      <w:r>
-        <w:rPr>
-          <w:rFonts w:ascii="Calibri" w:hAnsi="Calibri" w:cs="Calibri"/>
-          <w:color w:val="000000"/>
-          <w:szCs w:val="24"/>
-        </w:rPr>
-        <w:t xml:space="preserve">  </w:t>
-      </w:r>
+          <w:szCs w:val="24"/>
+        </w:rPr>
+        <w:t xml:space="preserve">     </w:t>
+      </w:r>
+      <w:r>
+        <w:rPr>
+          <w:rFonts w:ascii="Calibri" w:hAnsi="Calibri" w:cs="Arial"/>
+        </w:rPr>
+        <w:t>«</w:t>
+      </w:r>
+      <w:r>
+        <w:rPr>
+          <w:rFonts w:ascii="Calibri" w:hAnsi="Calibri" w:cs="Calibri"/>
+          <w:szCs w:val="24"/>
+        </w:rPr>
+        <w:t xml:space="preserve"> Άδειες </w:t>
+      </w:r>
+      <w:r>
+        <w:rPr>
+          <w:rFonts w:ascii="Calibri" w:hAnsi="Calibri" w:cs="Calibri"/>
+          <w:szCs w:val="24"/>
+        </w:rPr>
+        <w:t xml:space="preserve">εκπαιδευτικών Πρωτοβάθμιας και </w:t>
+      </w:r>
+      <w:r>
+        <w:rPr>
+          <w:rFonts w:ascii="Calibri" w:hAnsi="Calibri" w:cs="Calibri"/>
+          <w:szCs w:val="24"/>
+        </w:rPr>
+        <w:t xml:space="preserve"> </w:t>
+      </w:r>
+      <w:r>
+        <w:rPr>
+          <w:rFonts w:ascii="Calibri" w:hAnsi="Calibri" w:cs="Calibri"/>
+          <w:szCs w:val="24"/>
+        </w:rPr>
+        <w:t>Δευτεροβάθμιας Εκπαίδευσης».</w:t>
+      </w:r>
+    </w:p>
+    <w:p>
+      <w:pPr>
+        <w:pStyle w:val="WW-"/>
+        <w:tabs>
+          <w:tab w:val="left" w:pos="7416"/>
+          <w:tab w:val="left" w:pos="12585"/>
+        </w:tabs>
+        <w:ind w:left="360"/>
+        <w:jc w:val="both"/>
+        <w:rPr>
+          <w:rFonts w:ascii="Calibri" w:hAnsi="Calibri" w:cs="Calibri"/>
+          <w:szCs w:val="24"/>
+        </w:rPr>
+      </w:pPr>
     </w:p>
     <w:p>
       <w:pPr>
@@ -1438,7 +1465,14 @@
           <w:sz w:val="24"/>
           <w:szCs w:val="24"/>
         </w:rPr>
-        <w:t>ις των υπαλλήλων της  υπηρεσίας μας.</w:t>
+        <w:t xml:space="preserve">ις των υπαλλήλων </w:t>
+      </w:r>
+      <w:r>
+        <w:rPr>
+          <w:sz w:val="24"/>
+          <w:szCs w:val="24"/>
+        </w:rPr>
+        <w:t>.</w:t>
       </w:r>
     </w:p>
     <w:p>
@@ -1492,6 +1526,7 @@
         <w:jc w:val="both"/>
         <w:rPr>
           <w:rFonts w:ascii="Calibri" w:hAnsi="Calibri"/>
+          <w:lang w:val="en-US"/>
         </w:rPr>
       </w:pPr>
       <w:r>
@@ -1512,12 +1547,6 @@
         </w:rPr>
         <w:t>κανονική άδεια με αποδοχές, ως ακολούθως:</w:t>
       </w:r>
-    </w:p>
-    <w:p>
-      <w:pPr>
-        <w:pStyle w:val="WW-"/>
-        <w:jc w:val="both"/>
-      </w:pPr>
     </w:p>
     <w:p>
       <w:pPr>
@@ -1530,39 +1559,37 @@
     </w:p>
     <w:tbl>
       <w:tblPr>
-        <w:tblW w:w="14793" w:type="dxa"/>
+        <w:tblStyle w:val="a3"/>
+        <w:tblW w:w="15025" w:type="dxa"/>
         <w:tblInd w:w="108" w:type="dxa"/>
-        <w:tblBorders>
-          <w:top w:val="single" w:sz="4" w:space="0" w:color="auto"/>
-          <w:left w:val="single" w:sz="4" w:space="0" w:color="auto"/>
-          <w:bottom w:val="single" w:sz="4" w:space="0" w:color="auto"/>
-          <w:right w:val="single" w:sz="4" w:space="0" w:color="auto"/>
-          <w:insideH w:val="single" w:sz="4" w:space="0" w:color="auto"/>
-          <w:insideV w:val="single" w:sz="4" w:space="0" w:color="auto"/>
-        </w:tblBorders>
         <w:tblLayout w:type="fixed"/>
         <w:tblLook w:val="01E0"/>
       </w:tblPr>
       <w:tblGrid>
-        <w:gridCol w:w="2410"/>
-        <w:gridCol w:w="1985"/>
+        <w:gridCol w:w="2694"/>
+        <w:gridCol w:w="2126"/>
         <w:gridCol w:w="720"/>
         <w:gridCol w:w="1620"/>
-        <w:gridCol w:w="1440"/>
+        <w:gridCol w:w="1487"/>
         <w:gridCol w:w="1204"/>
         <w:gridCol w:w="540"/>
-        <w:gridCol w:w="2302"/>
-        <w:gridCol w:w="2572"/>
+        <w:gridCol w:w="2225"/>
+        <w:gridCol w:w="2409"/>
       </w:tblGrid>
       <w:tr>
         <w:tc>
           <w:tcPr>
-            <w:tcW w:w="2410" w:type="dxa"/>
+            <w:tcW w:w="2694" w:type="dxa"/>
+            <w:shd w:val="clear" w:color="auto" w:fill="CCCCCC"/>
+            <w:vAlign w:val="center"/>
           </w:tcPr>
           <w:p>
             <w:pPr>
               <w:pStyle w:val="WW-"/>
-              <w:jc w:val="both"/>
+              <w:tabs>
+                <w:tab w:val="right" w:pos="1820"/>
+              </w:tabs>
+              <w:jc w:val="center"/>
               <w:rPr>
                 <w:rFonts w:ascii="Calibri" w:hAnsi="Calibri"/>
                 <w:szCs w:val="24"/>
@@ -1579,12 +1606,14 @@
         </w:tc>
         <w:tc>
           <w:tcPr>
-            <w:tcW w:w="1985" w:type="dxa"/>
+            <w:tcW w:w="2126" w:type="dxa"/>
+            <w:shd w:val="clear" w:color="auto" w:fill="CCCCCC"/>
+            <w:vAlign w:val="center"/>
           </w:tcPr>
           <w:p>
             <w:pPr>
               <w:pStyle w:val="WW-"/>
-              <w:jc w:val="both"/>
+              <w:jc w:val="center"/>
               <w:rPr>
                 <w:rFonts w:ascii="Calibri" w:hAnsi="Calibri"/>
                 <w:szCs w:val="24"/>
@@ -1602,11 +1631,13 @@
         <w:tc>
           <w:tcPr>
             <w:tcW w:w="720" w:type="dxa"/>
+            <w:shd w:val="clear" w:color="auto" w:fill="CCCCCC"/>
+            <w:vAlign w:val="center"/>
           </w:tcPr>
           <w:p>
             <w:pPr>
               <w:pStyle w:val="WW-"/>
-              <w:jc w:val="both"/>
+              <w:jc w:val="center"/>
               <w:rPr>
                 <w:rFonts w:ascii="Calibri" w:hAnsi="Calibri"/>
                 <w:szCs w:val="24"/>
@@ -1624,11 +1655,13 @@
         <w:tc>
           <w:tcPr>
             <w:tcW w:w="1620" w:type="dxa"/>
+            <w:shd w:val="clear" w:color="auto" w:fill="CCCCCC"/>
+            <w:vAlign w:val="center"/>
           </w:tcPr>
           <w:p>
             <w:pPr>
               <w:pStyle w:val="WW-"/>
-              <w:jc w:val="both"/>
+              <w:jc w:val="center"/>
               <w:rPr>
                 <w:rFonts w:ascii="Calibri" w:hAnsi="Calibri"/>
                 <w:szCs w:val="24"/>
@@ -1639,18 +1672,20 @@
                 <w:rFonts w:ascii="Calibri" w:hAnsi="Calibri"/>
                 <w:szCs w:val="24"/>
               </w:rPr>
-              <w:t xml:space="preserve">ΑΠΟ </w:t>
+              <w:t>ΑΠΟ</w:t>
             </w:r>
           </w:p>
         </w:tc>
         <w:tc>
           <w:tcPr>
-            <w:tcW w:w="1440" w:type="dxa"/>
+            <w:tcW w:w="1487" w:type="dxa"/>
+            <w:shd w:val="clear" w:color="auto" w:fill="CCCCCC"/>
+            <w:vAlign w:val="center"/>
           </w:tcPr>
           <w:p>
             <w:pPr>
               <w:pStyle w:val="WW-"/>
-              <w:jc w:val="both"/>
+              <w:jc w:val="center"/>
               <w:rPr>
                 <w:rFonts w:ascii="Calibri" w:hAnsi="Calibri"/>
                 <w:szCs w:val="24"/>
@@ -1668,11 +1703,13 @@
         <w:tc>
           <w:tcPr>
             <w:tcW w:w="1204" w:type="dxa"/>
+            <w:shd w:val="clear" w:color="auto" w:fill="CCCCCC"/>
+            <w:vAlign w:val="center"/>
           </w:tcPr>
           <w:p>
             <w:pPr>
               <w:pStyle w:val="WW-"/>
-              <w:jc w:val="both"/>
+              <w:jc w:val="center"/>
               <w:rPr>
                 <w:rFonts w:ascii="Calibri" w:hAnsi="Calibri"/>
                 <w:szCs w:val="24"/>
@@ -1713,7 +1750,7 @@
           <w:p>
             <w:pPr>
               <w:pStyle w:val="WW-"/>
-              <w:jc w:val="both"/>
+              <w:jc w:val="center"/>
               <w:rPr>
                 <w:rFonts w:ascii="Calibri" w:hAnsi="Calibri"/>
                 <w:szCs w:val="24"/>
@@ -1739,11 +1776,13 @@
         <w:tc>
           <w:tcPr>
             <w:tcW w:w="540" w:type="dxa"/>
+            <w:shd w:val="clear" w:color="auto" w:fill="CCCCCC"/>
+            <w:vAlign w:val="center"/>
           </w:tcPr>
           <w:p>
             <w:pPr>
               <w:pStyle w:val="WW-"/>
-              <w:jc w:val="both"/>
+              <w:jc w:val="center"/>
               <w:rPr>
                 <w:rFonts w:ascii="Calibri" w:hAnsi="Calibri"/>
                 <w:szCs w:val="24"/>
@@ -1760,7 +1799,7 @@
           <w:p>
             <w:pPr>
               <w:pStyle w:val="WW-"/>
-              <w:jc w:val="both"/>
+              <w:jc w:val="center"/>
               <w:rPr>
                 <w:rFonts w:ascii="Calibri" w:hAnsi="Calibri"/>
                 <w:szCs w:val="24"/>
@@ -1777,12 +1816,14 @@
         </w:tc>
         <w:tc>
           <w:tcPr>
-            <w:tcW w:w="2302" w:type="dxa"/>
+            <w:tcW w:w="2225" w:type="dxa"/>
+            <w:shd w:val="clear" w:color="auto" w:fill="CCCCCC"/>
+            <w:vAlign w:val="center"/>
           </w:tcPr>
           <w:p>
             <w:pPr>
               <w:pStyle w:val="WW-"/>
-              <w:jc w:val="both"/>
+              <w:jc w:val="center"/>
               <w:rPr>
                 <w:rFonts w:ascii="Calibri" w:hAnsi="Calibri"/>
                 <w:szCs w:val="24"/>
@@ -1799,12 +1840,14 @@
         </w:tc>
         <w:tc>
           <w:tcPr>
-            <w:tcW w:w="2572" w:type="dxa"/>
+            <w:tcW w:w="2409" w:type="dxa"/>
+            <w:shd w:val="clear" w:color="auto" w:fill="CCCCCC"/>
+            <w:vAlign w:val="center"/>
           </w:tcPr>
           <w:p>
             <w:pPr>
               <w:pStyle w:val="WW-"/>
-              <w:jc w:val="both"/>
+              <w:jc w:val="center"/>
               <w:rPr>
                 <w:rFonts w:ascii="Calibri" w:hAnsi="Calibri"/>
                 <w:szCs w:val="24"/>
@@ -1838,16 +1881,17 @@
                 <w:rFonts w:ascii="Calibri" w:hAnsi="Calibri"/>
                 <w:szCs w:val="24"/>
               </w:rPr>
-              <w:t xml:space="preserve">ΣΙΑ </w:t>
+              <w:t>ΣΙΑ</w:t>
             </w:r>
           </w:p>
           <w:p>
             <w:pPr>
               <w:pStyle w:val="WW-"/>
-              <w:jc w:val="both"/>
-              <w:rPr>
-                <w:rFonts w:ascii="Calibri" w:hAnsi="Calibri"/>
-                <w:szCs w:val="24"/>
+              <w:jc w:val="center"/>
+              <w:rPr>
+                <w:rFonts w:ascii="Calibri" w:hAnsi="Calibri"/>
+                <w:szCs w:val="24"/>
+                <w:lang w:val="en-US"/>
               </w:rPr>
             </w:pPr>
             <w:r>
@@ -1856,12 +1900,20 @@
                 <w:szCs w:val="24"/>
               </w:rPr>
               <w:t>ΤΟΠΟΘΕΤΗΣΗΣ</w:t>
+            </w:r>
+            <w:r>
+              <w:rPr>
+                <w:rFonts w:ascii="Calibri" w:hAnsi="Calibri"/>
+                <w:szCs w:val="24"/>
+                <w:lang w:val="en-US"/>
+              </w:rPr>
+              <w:t>/</w:t>
             </w:r>
           </w:p>
           <w:p>
             <w:pPr>
               <w:pStyle w:val="WW-"/>
-              <w:jc w:val="both"/>
+              <w:jc w:val="center"/>
               <w:rPr>
                 <w:rFonts w:ascii="Calibri" w:hAnsi="Calibri"/>
                 <w:szCs w:val="24"/>
@@ -1883,7 +1935,7 @@
         </w:trPr>
         <w:tc>
           <w:tcPr>
-            <w:tcW w:w="2410" w:type="dxa"/>
+            <w:tcW w:w="2694" w:type="dxa"/>
           </w:tcPr>
           <w:p>
             <w:pPr>
@@ -1907,7 +1959,7 @@
         </w:tc>
         <w:tc>
           <w:tcPr>
-            <w:tcW w:w="1985" w:type="dxa"/>
+            <w:tcW w:w="2126" w:type="dxa"/>
           </w:tcPr>
           <w:p>
             <w:pPr>
@@ -1979,7 +2031,7 @@
         </w:tc>
         <w:tc>
           <w:tcPr>
-            <w:tcW w:w="1440" w:type="dxa"/>
+            <w:tcW w:w="1487" w:type="dxa"/>
           </w:tcPr>
           <w:p>
             <w:pPr>
@@ -2051,7 +2103,7 @@
         </w:tc>
         <w:tc>
           <w:tcPr>
-            <w:tcW w:w="2302" w:type="dxa"/>
+            <w:tcW w:w="2225" w:type="dxa"/>
           </w:tcPr>
           <w:p>
             <w:pPr>
@@ -2075,7 +2127,7 @@
         </w:tc>
         <w:tc>
           <w:tcPr>
-            <w:tcW w:w="2572" w:type="dxa"/>
+            <w:tcW w:w="2409" w:type="dxa"/>
           </w:tcPr>
           <w:p>
             <w:pPr>
@@ -2357,7 +2409,6 @@
         <w:rPr>
           <w:rFonts w:ascii="Calibri" w:hAnsi="Calibri"/>
           <w:szCs w:val="24"/>
-          <w:lang w:val="en-US"/>
         </w:rPr>
         <w:tab/>
         <w:t xml:space="preserve">                  </w:t>
@@ -2835,11 +2886,16 @@
   </w:style>
   <w:style w:type="character" w:default="1" w:styleId="a0">
     <w:name w:val="Default Paragraph Font"/>
+    <w:uiPriority w:val="1"/>
     <w:semiHidden/>
+    <w:unhideWhenUsed/>
   </w:style>
   <w:style w:type="table" w:default="1" w:styleId="a1">
     <w:name w:val="Normal Table"/>
+    <w:uiPriority w:val="99"/>
     <w:semiHidden/>
+    <w:unhideWhenUsed/>
+    <w:qFormat/>
     <w:tblPr>
       <w:tblInd w:w="0" w:type="dxa"/>
       <w:tblCellMar>
@@ -2852,7 +2908,9 @@
   </w:style>
   <w:style w:type="numbering" w:default="1" w:styleId="a2">
     <w:name w:val="No List"/>
+    <w:uiPriority w:val="99"/>
     <w:semiHidden/>
+    <w:unhideWhenUsed/>
   </w:style>
   <w:style w:type="paragraph" w:customStyle="1" w:styleId="WW-">
     <w:name w:val="WW-Προεπιλεγμένη τεχνοτροπία"/>

</xml_diff>